<commit_message>
Taller Spring, Puntos 4 y 5
</commit_message>
<xml_diff>
--- a/BermudezLadino_Lab04.docx
+++ b/BermudezLadino_Lab04.docx
@@ -870,9 +870,9 @@
         </w:rPr>
         <w:lastRenderedPageBreak/>
         <w:drawing>
-          <wp:inline distT="0" distB="0" distL="0" distR="0" wp14:anchorId="61E64822" wp14:editId="1593C423">
-            <wp:extent cx="5612130" cy="3156585"/>
-            <wp:effectExtent l="19050" t="19050" r="26670" b="24765"/>
+          <wp:inline distT="0" distB="0" distL="0" distR="0" wp14:anchorId="61E64822" wp14:editId="7EAD4A67">
+            <wp:extent cx="5358111" cy="3013710"/>
+            <wp:effectExtent l="19050" t="19050" r="14605" b="15240"/>
             <wp:docPr id="1969091635" name="Imagen 1"/>
             <wp:cNvGraphicFramePr>
               <a:graphicFrameLocks xmlns:a="http://schemas.openxmlformats.org/drawingml/2006/main" noChangeAspect="1"/>
@@ -893,7 +893,7 @@
                   <pic:spPr>
                     <a:xfrm>
                       <a:off x="0" y="0"/>
-                      <a:ext cx="5612130" cy="3156585"/>
+                      <a:ext cx="5366499" cy="3018428"/>
                     </a:xfrm>
                     <a:prstGeom prst="rect">
                       <a:avLst/>
@@ -1006,8 +1006,58 @@
           <w:rFonts w:ascii="Times New Roman" w:hAnsi="Times New Roman" w:cs="Times New Roman"/>
           <w:color w:val="1F2328"/>
         </w:rPr>
-        <w:t xml:space="preserve"> NO ambos (habría conflicto de resolución de dependencias). Por ahora haga que se use EnglishSpellChecker.</w:t>
-      </w:r>
+        <w:t xml:space="preserve"> NO ambos (habría conflicto de resolución de dependencias). Por ahora haga que se use </w:t>
+      </w:r>
+      <w:proofErr w:type="spellStart"/>
+      <w:r>
+        <w:rPr>
+          <w:rFonts w:ascii="Times New Roman" w:hAnsi="Times New Roman" w:cs="Times New Roman"/>
+          <w:color w:val="1F2328"/>
+        </w:rPr>
+        <w:t>EnglishSpellChecker</w:t>
+      </w:r>
+      <w:proofErr w:type="spellEnd"/>
+      <w:r>
+        <w:rPr>
+          <w:rFonts w:ascii="Times New Roman" w:hAnsi="Times New Roman" w:cs="Times New Roman"/>
+          <w:color w:val="1F2328"/>
+        </w:rPr>
+        <w:t>.</w:t>
+      </w:r>
+    </w:p>
+    <w:p>
+      <w:pPr>
+        <w:pStyle w:val="NormalWeb"/>
+        <w:numPr>
+          <w:ilvl w:val="0"/>
+          <w:numId w:val="14"/>
+        </w:numPr>
+        <w:shd w:val="clear" w:color="auto" w:fill="FFFFFF"/>
+        <w:spacing w:before="240" w:beforeAutospacing="0" w:after="240" w:afterAutospacing="0"/>
+        <w:rPr>
+          <w:color w:val="1F2328"/>
+          <w:sz w:val="22"/>
+          <w:szCs w:val="22"/>
+        </w:rPr>
+      </w:pPr>
+      <w:r>
+        <w:rPr>
+          <w:color w:val="1F2328"/>
+          <w:sz w:val="22"/>
+          <w:szCs w:val="22"/>
+        </w:rPr>
+        <w:t xml:space="preserve">Modificación de la clase </w:t>
+      </w:r>
+      <w:proofErr w:type="spellStart"/>
+      <w:r>
+        <w:rPr>
+          <w:color w:val="1F2328"/>
+          <w:sz w:val="22"/>
+          <w:szCs w:val="22"/>
+        </w:rPr>
+        <w:t>GrammarChecker</w:t>
+      </w:r>
+      <w:proofErr w:type="spellEnd"/>
     </w:p>
     <w:p>
       <w:pPr>
@@ -1025,9 +1075,9 @@
           <w14:ligatures w14:val="standardContextual"/>
         </w:rPr>
         <w:drawing>
-          <wp:inline distT="0" distB="0" distL="0" distR="0" wp14:anchorId="67722279" wp14:editId="40D16F09">
-            <wp:extent cx="5612130" cy="3156585"/>
-            <wp:effectExtent l="19050" t="19050" r="26670" b="24765"/>
+          <wp:inline distT="0" distB="0" distL="0" distR="0" wp14:anchorId="67722279" wp14:editId="3AA46418">
+            <wp:extent cx="5546970" cy="3119935"/>
+            <wp:effectExtent l="19050" t="19050" r="15875" b="23495"/>
             <wp:docPr id="84349234" name="Imagen 1"/>
             <wp:cNvGraphicFramePr>
               <a:graphicFrameLocks xmlns:a="http://schemas.openxmlformats.org/drawingml/2006/main" noChangeAspect="1"/>
@@ -1048,7 +1098,7 @@
                   <pic:spPr>
                     <a:xfrm>
                       <a:off x="0" y="0"/>
-                      <a:ext cx="5612130" cy="3156585"/>
+                      <a:ext cx="5560462" cy="3127523"/>
                     </a:xfrm>
                     <a:prstGeom prst="rect">
                       <a:avLst/>
@@ -1068,6 +1118,41 @@
     </w:p>
     <w:p>
       <w:pPr>
+        <w:pStyle w:val="NormalWeb"/>
+        <w:numPr>
+          <w:ilvl w:val="0"/>
+          <w:numId w:val="12"/>
+        </w:numPr>
+        <w:shd w:val="clear" w:color="auto" w:fill="FFFFFF"/>
+        <w:spacing w:before="240" w:beforeAutospacing="0" w:after="240" w:afterAutospacing="0"/>
+        <w:rPr>
+          <w:color w:val="1F2328"/>
+          <w:sz w:val="22"/>
+          <w:szCs w:val="22"/>
+        </w:rPr>
+      </w:pPr>
+      <w:r>
+        <w:rPr>
+          <w:color w:val="1F2328"/>
+          <w:sz w:val="22"/>
+          <w:szCs w:val="22"/>
+        </w:rPr>
+        <w:lastRenderedPageBreak/>
+        <w:t xml:space="preserve">Modificación de la clase </w:t>
+      </w:r>
+      <w:proofErr w:type="spellStart"/>
+      <w:r>
+        <w:rPr>
+          <w:color w:val="1F2328"/>
+          <w:sz w:val="22"/>
+          <w:szCs w:val="22"/>
+        </w:rPr>
+        <w:t>SpanishSpellChecker</w:t>
+      </w:r>
+      <w:proofErr w:type="spellEnd"/>
+    </w:p>
+    <w:p>
+      <w:pPr>
         <w:shd w:val="clear" w:color="auto" w:fill="FFFFFF"/>
         <w:spacing w:before="60" w:after="100" w:afterAutospacing="1" w:line="240" w:lineRule="auto"/>
         <w:ind w:left="425"/>
@@ -1081,7 +1166,6 @@
           <w:noProof/>
           <w14:ligatures w14:val="standardContextual"/>
         </w:rPr>
-        <w:lastRenderedPageBreak/>
         <w:drawing>
           <wp:inline distT="0" distB="0" distL="0" distR="0" wp14:anchorId="4745BC97" wp14:editId="34AB33F1">
             <wp:extent cx="5612130" cy="3156585"/>
@@ -1126,6 +1210,40 @@
     </w:p>
     <w:p>
       <w:pPr>
+        <w:pStyle w:val="NormalWeb"/>
+        <w:numPr>
+          <w:ilvl w:val="0"/>
+          <w:numId w:val="13"/>
+        </w:numPr>
+        <w:shd w:val="clear" w:color="auto" w:fill="FFFFFF"/>
+        <w:spacing w:before="240" w:beforeAutospacing="0" w:after="240" w:afterAutospacing="0"/>
+        <w:rPr>
+          <w:color w:val="1F2328"/>
+          <w:sz w:val="22"/>
+          <w:szCs w:val="22"/>
+        </w:rPr>
+      </w:pPr>
+      <w:r>
+        <w:rPr>
+          <w:color w:val="1F2328"/>
+          <w:sz w:val="22"/>
+          <w:szCs w:val="22"/>
+        </w:rPr>
+        <w:t xml:space="preserve">Modificación de la clase </w:t>
+      </w:r>
+      <w:proofErr w:type="spellStart"/>
+      <w:r>
+        <w:rPr>
+          <w:color w:val="1F2328"/>
+          <w:sz w:val="22"/>
+          <w:szCs w:val="22"/>
+        </w:rPr>
+        <w:t>EnglishSpellChecker</w:t>
+      </w:r>
+      <w:proofErr w:type="spellEnd"/>
+    </w:p>
+    <w:p>
+      <w:pPr>
         <w:shd w:val="clear" w:color="auto" w:fill="FFFFFF"/>
         <w:spacing w:before="60" w:after="100" w:afterAutospacing="1" w:line="240" w:lineRule="auto"/>
         <w:ind w:left="425"/>
@@ -1207,7 +1325,6 @@
       <w:pPr>
         <w:shd w:val="clear" w:color="auto" w:fill="FFFFFF"/>
         <w:spacing w:before="60" w:after="100" w:afterAutospacing="1" w:line="240" w:lineRule="auto"/>
-        <w:ind w:left="425"/>
         <w:rPr>
           <w:rFonts w:ascii="Times New Roman" w:hAnsi="Times New Roman" w:cs="Times New Roman"/>
           <w:color w:val="1F2328"/>
@@ -1224,45 +1341,13 @@
           <w:color w:val="1F2328"/>
         </w:rPr>
       </w:pPr>
-    </w:p>
-    <w:p>
-      <w:pPr>
-        <w:shd w:val="clear" w:color="auto" w:fill="FFFFFF"/>
-        <w:spacing w:before="60" w:after="100" w:afterAutospacing="1" w:line="240" w:lineRule="auto"/>
-        <w:ind w:left="425"/>
-        <w:rPr>
-          <w:rFonts w:ascii="Times New Roman" w:hAnsi="Times New Roman" w:cs="Times New Roman"/>
-          <w:color w:val="1F2328"/>
-        </w:rPr>
-      </w:pPr>
       <w:r>
         <w:rPr>
           <w:sz w:val="23"/>
           <w:szCs w:val="23"/>
         </w:rPr>
         <w:lastRenderedPageBreak/>
-        <w:t xml:space="preserve">Para que no </w:t>
-      </w:r>
-      <w:r>
-        <w:rPr>
-          <w:sz w:val="23"/>
-          <w:szCs w:val="23"/>
-        </w:rPr>
-        <w:t>haya</w:t>
-      </w:r>
-      <w:r>
-        <w:rPr>
-          <w:sz w:val="23"/>
-          <w:szCs w:val="23"/>
-        </w:rPr>
-        <w:t xml:space="preserve"> un conflicto de resolución de dependencias cometamos el @Service de la clase SpanishSpellChecker</w:t>
-      </w:r>
-      <w:r>
-        <w:rPr>
-          <w:sz w:val="23"/>
-          <w:szCs w:val="23"/>
-        </w:rPr>
-        <w:t>.</w:t>
+        <w:t>Para que no haya un conflicto de resolución de dependencias cometamos el @Service de la clase SpanishSpellChecker.</w:t>
       </w:r>
     </w:p>
     <w:p>
@@ -1382,8 +1467,8 @@
           <w14:ligatures w14:val="standardContextual"/>
         </w:rPr>
         <w:drawing>
-          <wp:inline distT="0" distB="0" distL="0" distR="0" wp14:anchorId="5CCEBFCE" wp14:editId="0D88DFBE">
-            <wp:extent cx="5612130" cy="989330"/>
+          <wp:inline distT="0" distB="0" distL="0" distR="0" wp14:anchorId="5CCEBFCE" wp14:editId="5E6E0BA7">
+            <wp:extent cx="3993392" cy="703971"/>
             <wp:effectExtent l="19050" t="19050" r="26670" b="20320"/>
             <wp:docPr id="428900256" name="Imagen 1" descr="Interfaz de usuario gráfica, Texto&#10;&#10;Descripción generada automáticamente"/>
             <wp:cNvGraphicFramePr>
@@ -1405,7 +1490,7 @@
                   <pic:spPr>
                     <a:xfrm>
                       <a:off x="0" y="0"/>
-                      <a:ext cx="5612130" cy="989330"/>
+                      <a:ext cx="4037204" cy="711694"/>
                     </a:xfrm>
                     <a:prstGeom prst="rect">
                       <a:avLst/>
@@ -1426,6 +1511,219 @@
     <w:p>
       <w:pPr>
         <w:pStyle w:val="NormalWeb"/>
+        <w:shd w:val="clear" w:color="auto" w:fill="FFFFFF"/>
+        <w:spacing w:before="240" w:beforeAutospacing="0" w:after="240" w:afterAutospacing="0"/>
+        <w:ind w:left="360"/>
+        <w:rPr>
+          <w:color w:val="1F2328"/>
+          <w:sz w:val="22"/>
+          <w:szCs w:val="22"/>
+        </w:rPr>
+      </w:pPr>
+      <w:r>
+        <w:rPr>
+          <w:color w:val="1F2328"/>
+          <w:sz w:val="22"/>
+          <w:szCs w:val="22"/>
+        </w:rPr>
+        <w:t xml:space="preserve">Como podemos observar la clase </w:t>
+      </w:r>
+      <w:proofErr w:type="spellStart"/>
+      <w:r>
+        <w:rPr>
+          <w:color w:val="1F2328"/>
+          <w:sz w:val="22"/>
+          <w:szCs w:val="22"/>
+        </w:rPr>
+        <w:t>Main</w:t>
+      </w:r>
+      <w:proofErr w:type="spellEnd"/>
+      <w:r>
+        <w:rPr>
+          <w:color w:val="1F2328"/>
+          <w:sz w:val="22"/>
+          <w:szCs w:val="22"/>
+        </w:rPr>
+        <w:t xml:space="preserve"> ya cuenta con el programa de prueba donde se crea la instancia de </w:t>
+      </w:r>
+      <w:proofErr w:type="spellStart"/>
+      <w:r>
+        <w:rPr>
+          <w:color w:val="1F2328"/>
+          <w:sz w:val="22"/>
+          <w:szCs w:val="22"/>
+        </w:rPr>
+        <w:t>GrammarChecker</w:t>
+      </w:r>
+      <w:proofErr w:type="spellEnd"/>
+      <w:r>
+        <w:rPr>
+          <w:color w:val="1F2328"/>
+          <w:sz w:val="22"/>
+          <w:szCs w:val="22"/>
+        </w:rPr>
+        <w:t xml:space="preserve"> mediante Spring</w:t>
+      </w:r>
+    </w:p>
+    <w:p>
+      <w:pPr>
+        <w:pStyle w:val="NormalWeb"/>
+        <w:shd w:val="clear" w:color="auto" w:fill="FFFFFF"/>
+        <w:spacing w:before="240" w:beforeAutospacing="0" w:after="240" w:afterAutospacing="0"/>
+        <w:ind w:left="360"/>
+        <w:rPr>
+          <w:color w:val="1F2328"/>
+          <w:sz w:val="22"/>
+          <w:szCs w:val="22"/>
+        </w:rPr>
+      </w:pPr>
+      <w:r>
+        <w:rPr>
+          <w:noProof/>
+          <w14:ligatures w14:val="standardContextual"/>
+        </w:rPr>
+        <w:drawing>
+          <wp:inline distT="0" distB="0" distL="0" distR="0" wp14:anchorId="5E83E865" wp14:editId="5E55A35E">
+            <wp:extent cx="4111525" cy="2430723"/>
+            <wp:effectExtent l="19050" t="19050" r="22860" b="27305"/>
+            <wp:docPr id="1946636865" name="Imagen 1" descr="Interfaz de usuario gráfica, Texto, Aplicación, Correo electrónico&#10;&#10;Descripción generada automáticamente"/>
+            <wp:cNvGraphicFramePr>
+              <a:graphicFrameLocks xmlns:a="http://schemas.openxmlformats.org/drawingml/2006/main" noChangeAspect="1"/>
+            </wp:cNvGraphicFramePr>
+            <a:graphic xmlns:a="http://schemas.openxmlformats.org/drawingml/2006/main">
+              <a:graphicData uri="http://schemas.openxmlformats.org/drawingml/2006/picture">
+                <pic:pic xmlns:pic="http://schemas.openxmlformats.org/drawingml/2006/picture">
+                  <pic:nvPicPr>
+                    <pic:cNvPr id="1946636865" name="Imagen 1" descr="Interfaz de usuario gráfica, Texto, Aplicación, Correo electrónico&#10;&#10;Descripción generada automáticamente"/>
+                    <pic:cNvPicPr/>
+                  </pic:nvPicPr>
+                  <pic:blipFill>
+                    <a:blip r:embed="rId14"/>
+                    <a:stretch>
+                      <a:fillRect/>
+                    </a:stretch>
+                  </pic:blipFill>
+                  <pic:spPr>
+                    <a:xfrm>
+                      <a:off x="0" y="0"/>
+                      <a:ext cx="4160014" cy="2459390"/>
+                    </a:xfrm>
+                    <a:prstGeom prst="rect">
+                      <a:avLst/>
+                    </a:prstGeom>
+                    <a:ln>
+                      <a:solidFill>
+                        <a:schemeClr val="tx1"/>
+                      </a:solidFill>
+                    </a:ln>
+                  </pic:spPr>
+                </pic:pic>
+              </a:graphicData>
+            </a:graphic>
+          </wp:inline>
+        </w:drawing>
+      </w:r>
+    </w:p>
+    <w:p>
+      <w:pPr>
+        <w:pStyle w:val="NormalWeb"/>
+        <w:numPr>
+          <w:ilvl w:val="0"/>
+          <w:numId w:val="10"/>
+        </w:numPr>
+        <w:shd w:val="clear" w:color="auto" w:fill="FFFFFF"/>
+        <w:spacing w:before="240" w:beforeAutospacing="0" w:after="240" w:afterAutospacing="0"/>
+        <w:rPr>
+          <w:color w:val="1F2328"/>
+          <w:sz w:val="22"/>
+          <w:szCs w:val="22"/>
+        </w:rPr>
+      </w:pPr>
+      <w:r>
+        <w:rPr>
+          <w:color w:val="1F2328"/>
+          <w:sz w:val="22"/>
+          <w:szCs w:val="22"/>
+        </w:rPr>
+        <w:lastRenderedPageBreak/>
+        <w:t>Resultados de ejecución:</w:t>
+      </w:r>
+    </w:p>
+    <w:p>
+      <w:pPr>
+        <w:pStyle w:val="NormalWeb"/>
+        <w:shd w:val="clear" w:color="auto" w:fill="FFFFFF"/>
+        <w:spacing w:before="240" w:beforeAutospacing="0" w:after="240" w:afterAutospacing="0"/>
+        <w:ind w:left="360"/>
+        <w:rPr>
+          <w:color w:val="1F2328"/>
+          <w:sz w:val="22"/>
+          <w:szCs w:val="22"/>
+        </w:rPr>
+      </w:pPr>
+      <w:r>
+        <w:rPr>
+          <w:noProof/>
+          <w14:ligatures w14:val="standardContextual"/>
+        </w:rPr>
+        <w:drawing>
+          <wp:inline distT="0" distB="0" distL="0" distR="0" wp14:anchorId="6B3DE420" wp14:editId="61EB211B">
+            <wp:extent cx="5612130" cy="3156585"/>
+            <wp:effectExtent l="19050" t="19050" r="26670" b="24765"/>
+            <wp:docPr id="1891251537" name="Imagen 1"/>
+            <wp:cNvGraphicFramePr>
+              <a:graphicFrameLocks xmlns:a="http://schemas.openxmlformats.org/drawingml/2006/main" noChangeAspect="1"/>
+            </wp:cNvGraphicFramePr>
+            <a:graphic xmlns:a="http://schemas.openxmlformats.org/drawingml/2006/main">
+              <a:graphicData uri="http://schemas.openxmlformats.org/drawingml/2006/picture">
+                <pic:pic xmlns:pic="http://schemas.openxmlformats.org/drawingml/2006/picture">
+                  <pic:nvPicPr>
+                    <pic:cNvPr id="1891251537" name=""/>
+                    <pic:cNvPicPr/>
+                  </pic:nvPicPr>
+                  <pic:blipFill>
+                    <a:blip r:embed="rId15"/>
+                    <a:stretch>
+                      <a:fillRect/>
+                    </a:stretch>
+                  </pic:blipFill>
+                  <pic:spPr>
+                    <a:xfrm>
+                      <a:off x="0" y="0"/>
+                      <a:ext cx="5612130" cy="3156585"/>
+                    </a:xfrm>
+                    <a:prstGeom prst="rect">
+                      <a:avLst/>
+                    </a:prstGeom>
+                    <a:ln>
+                      <a:solidFill>
+                        <a:schemeClr val="tx1"/>
+                      </a:solidFill>
+                    </a:ln>
+                  </pic:spPr>
+                </pic:pic>
+              </a:graphicData>
+            </a:graphic>
+          </wp:inline>
+        </w:drawing>
+      </w:r>
+    </w:p>
+    <w:p>
+      <w:pPr>
+        <w:pStyle w:val="NormalWeb"/>
+        <w:shd w:val="clear" w:color="auto" w:fill="FFFFFF"/>
+        <w:spacing w:before="240" w:beforeAutospacing="0" w:after="240" w:afterAutospacing="0"/>
+        <w:ind w:left="360"/>
+        <w:rPr>
+          <w:color w:val="1F2328"/>
+          <w:sz w:val="22"/>
+          <w:szCs w:val="22"/>
+        </w:rPr>
+      </w:pPr>
+    </w:p>
+    <w:p>
+      <w:pPr>
+        <w:pStyle w:val="NormalWeb"/>
         <w:numPr>
           <w:ilvl w:val="0"/>
           <w:numId w:val="4"/>
@@ -1486,6 +1784,414 @@
         </w:rPr>
         <w:t xml:space="preserve"> haga uso de la clase SpanishSpellChecker (para que a GrammarChecker se le inyecte EnglishSpellChecker en lugar de SpanishSpellChecker. Verifique el nuevo resultado.</w:t>
       </w:r>
+    </w:p>
+    <w:p>
+      <w:pPr>
+        <w:pStyle w:val="NormalWeb"/>
+        <w:numPr>
+          <w:ilvl w:val="0"/>
+          <w:numId w:val="12"/>
+        </w:numPr>
+        <w:shd w:val="clear" w:color="auto" w:fill="FFFFFF"/>
+        <w:spacing w:before="240" w:beforeAutospacing="0" w:after="240" w:afterAutospacing="0"/>
+        <w:rPr>
+          <w:color w:val="1F2328"/>
+          <w:sz w:val="22"/>
+          <w:szCs w:val="22"/>
+        </w:rPr>
+      </w:pPr>
+      <w:r>
+        <w:rPr>
+          <w:color w:val="1F2328"/>
+          <w:sz w:val="22"/>
+          <w:szCs w:val="22"/>
+        </w:rPr>
+        <w:t xml:space="preserve">Modificación de la clase </w:t>
+      </w:r>
+      <w:proofErr w:type="spellStart"/>
+      <w:r>
+        <w:rPr>
+          <w:color w:val="1F2328"/>
+          <w:sz w:val="22"/>
+          <w:szCs w:val="22"/>
+        </w:rPr>
+        <w:t>GrammarChecker</w:t>
+      </w:r>
+      <w:proofErr w:type="spellEnd"/>
+    </w:p>
+    <w:p>
+      <w:pPr>
+        <w:pStyle w:val="NormalWeb"/>
+        <w:shd w:val="clear" w:color="auto" w:fill="FFFFFF"/>
+        <w:spacing w:before="240" w:beforeAutospacing="0" w:after="240" w:afterAutospacing="0"/>
+        <w:rPr>
+          <w:color w:val="1F2328"/>
+          <w:sz w:val="22"/>
+          <w:szCs w:val="22"/>
+        </w:rPr>
+      </w:pPr>
+      <w:r>
+        <w:rPr>
+          <w:noProof/>
+          <w14:ligatures w14:val="standardContextual"/>
+        </w:rPr>
+        <w:drawing>
+          <wp:inline distT="0" distB="0" distL="0" distR="0" wp14:anchorId="51F256B1" wp14:editId="65870848">
+            <wp:extent cx="5612130" cy="3156585"/>
+            <wp:effectExtent l="19050" t="19050" r="26670" b="24765"/>
+            <wp:docPr id="1427042768" name="Imagen 1"/>
+            <wp:cNvGraphicFramePr>
+              <a:graphicFrameLocks xmlns:a="http://schemas.openxmlformats.org/drawingml/2006/main" noChangeAspect="1"/>
+            </wp:cNvGraphicFramePr>
+            <a:graphic xmlns:a="http://schemas.openxmlformats.org/drawingml/2006/main">
+              <a:graphicData uri="http://schemas.openxmlformats.org/drawingml/2006/picture">
+                <pic:pic xmlns:pic="http://schemas.openxmlformats.org/drawingml/2006/picture">
+                  <pic:nvPicPr>
+                    <pic:cNvPr id="1427042768" name=""/>
+                    <pic:cNvPicPr/>
+                  </pic:nvPicPr>
+                  <pic:blipFill>
+                    <a:blip r:embed="rId16"/>
+                    <a:stretch>
+                      <a:fillRect/>
+                    </a:stretch>
+                  </pic:blipFill>
+                  <pic:spPr>
+                    <a:xfrm>
+                      <a:off x="0" y="0"/>
+                      <a:ext cx="5612130" cy="3156585"/>
+                    </a:xfrm>
+                    <a:prstGeom prst="rect">
+                      <a:avLst/>
+                    </a:prstGeom>
+                    <a:ln>
+                      <a:solidFill>
+                        <a:schemeClr val="tx1"/>
+                      </a:solidFill>
+                    </a:ln>
+                  </pic:spPr>
+                </pic:pic>
+              </a:graphicData>
+            </a:graphic>
+          </wp:inline>
+        </w:drawing>
+      </w:r>
+    </w:p>
+    <w:p>
+      <w:pPr>
+        <w:pStyle w:val="NormalWeb"/>
+        <w:numPr>
+          <w:ilvl w:val="0"/>
+          <w:numId w:val="12"/>
+        </w:numPr>
+        <w:shd w:val="clear" w:color="auto" w:fill="FFFFFF"/>
+        <w:spacing w:before="240" w:beforeAutospacing="0" w:after="240" w:afterAutospacing="0"/>
+        <w:rPr>
+          <w:color w:val="1F2328"/>
+          <w:sz w:val="22"/>
+          <w:szCs w:val="22"/>
+        </w:rPr>
+      </w:pPr>
+      <w:r>
+        <w:rPr>
+          <w:color w:val="1F2328"/>
+          <w:sz w:val="22"/>
+          <w:szCs w:val="22"/>
+        </w:rPr>
+        <w:lastRenderedPageBreak/>
+        <w:t xml:space="preserve">Modificación de la clase </w:t>
+      </w:r>
+      <w:proofErr w:type="spellStart"/>
+      <w:r>
+        <w:rPr>
+          <w:color w:val="1F2328"/>
+          <w:sz w:val="22"/>
+          <w:szCs w:val="22"/>
+        </w:rPr>
+        <w:t>SpanishSpellChecker</w:t>
+      </w:r>
+      <w:proofErr w:type="spellEnd"/>
+    </w:p>
+    <w:p>
+      <w:pPr>
+        <w:pStyle w:val="NormalWeb"/>
+        <w:shd w:val="clear" w:color="auto" w:fill="FFFFFF"/>
+        <w:spacing w:before="240" w:beforeAutospacing="0" w:after="240" w:afterAutospacing="0"/>
+        <w:rPr>
+          <w:color w:val="1F2328"/>
+          <w:sz w:val="22"/>
+          <w:szCs w:val="22"/>
+        </w:rPr>
+      </w:pPr>
+      <w:r>
+        <w:rPr>
+          <w:noProof/>
+          <w14:ligatures w14:val="standardContextual"/>
+        </w:rPr>
+        <w:drawing>
+          <wp:inline distT="0" distB="0" distL="0" distR="0" wp14:anchorId="45C42CD4" wp14:editId="0AB50833">
+            <wp:extent cx="5612130" cy="3156585"/>
+            <wp:effectExtent l="19050" t="19050" r="26670" b="24765"/>
+            <wp:docPr id="1632697923" name="Imagen 1" descr="Interfaz de usuario gráfica, Aplicación&#10;&#10;Descripción generada automáticamente"/>
+            <wp:cNvGraphicFramePr>
+              <a:graphicFrameLocks xmlns:a="http://schemas.openxmlformats.org/drawingml/2006/main" noChangeAspect="1"/>
+            </wp:cNvGraphicFramePr>
+            <a:graphic xmlns:a="http://schemas.openxmlformats.org/drawingml/2006/main">
+              <a:graphicData uri="http://schemas.openxmlformats.org/drawingml/2006/picture">
+                <pic:pic xmlns:pic="http://schemas.openxmlformats.org/drawingml/2006/picture">
+                  <pic:nvPicPr>
+                    <pic:cNvPr id="1632697923" name="Imagen 1" descr="Interfaz de usuario gráfica, Aplicación&#10;&#10;Descripción generada automáticamente"/>
+                    <pic:cNvPicPr/>
+                  </pic:nvPicPr>
+                  <pic:blipFill>
+                    <a:blip r:embed="rId17"/>
+                    <a:stretch>
+                      <a:fillRect/>
+                    </a:stretch>
+                  </pic:blipFill>
+                  <pic:spPr>
+                    <a:xfrm>
+                      <a:off x="0" y="0"/>
+                      <a:ext cx="5612130" cy="3156585"/>
+                    </a:xfrm>
+                    <a:prstGeom prst="rect">
+                      <a:avLst/>
+                    </a:prstGeom>
+                    <a:ln>
+                      <a:solidFill>
+                        <a:schemeClr val="tx1"/>
+                      </a:solidFill>
+                    </a:ln>
+                  </pic:spPr>
+                </pic:pic>
+              </a:graphicData>
+            </a:graphic>
+          </wp:inline>
+        </w:drawing>
+      </w:r>
+    </w:p>
+    <w:p>
+      <w:pPr>
+        <w:pStyle w:val="NormalWeb"/>
+        <w:shd w:val="clear" w:color="auto" w:fill="FFFFFF"/>
+        <w:spacing w:before="240" w:beforeAutospacing="0" w:after="240" w:afterAutospacing="0"/>
+        <w:rPr>
+          <w:color w:val="1F2328"/>
+          <w:sz w:val="22"/>
+          <w:szCs w:val="22"/>
+        </w:rPr>
+      </w:pPr>
+    </w:p>
+    <w:p>
+      <w:pPr>
+        <w:pStyle w:val="NormalWeb"/>
+        <w:numPr>
+          <w:ilvl w:val="0"/>
+          <w:numId w:val="13"/>
+        </w:numPr>
+        <w:shd w:val="clear" w:color="auto" w:fill="FFFFFF"/>
+        <w:spacing w:before="240" w:beforeAutospacing="0" w:after="240" w:afterAutospacing="0"/>
+        <w:rPr>
+          <w:color w:val="1F2328"/>
+          <w:sz w:val="22"/>
+          <w:szCs w:val="22"/>
+        </w:rPr>
+      </w:pPr>
+      <w:r>
+        <w:rPr>
+          <w:color w:val="1F2328"/>
+          <w:sz w:val="22"/>
+          <w:szCs w:val="22"/>
+        </w:rPr>
+        <w:t xml:space="preserve">Modificación de la clase </w:t>
+      </w:r>
+      <w:proofErr w:type="spellStart"/>
+      <w:r>
+        <w:rPr>
+          <w:color w:val="1F2328"/>
+          <w:sz w:val="22"/>
+          <w:szCs w:val="22"/>
+        </w:rPr>
+        <w:t>EnglishSpellChecker</w:t>
+      </w:r>
+      <w:proofErr w:type="spellEnd"/>
+    </w:p>
+    <w:p>
+      <w:pPr>
+        <w:pStyle w:val="NormalWeb"/>
+        <w:shd w:val="clear" w:color="auto" w:fill="FFFFFF"/>
+        <w:spacing w:before="240" w:beforeAutospacing="0" w:after="240" w:afterAutospacing="0"/>
+        <w:rPr>
+          <w:color w:val="1F2328"/>
+          <w:sz w:val="22"/>
+          <w:szCs w:val="22"/>
+        </w:rPr>
+      </w:pPr>
+      <w:r>
+        <w:rPr>
+          <w:noProof/>
+          <w14:ligatures w14:val="standardContextual"/>
+        </w:rPr>
+        <w:drawing>
+          <wp:inline distT="0" distB="0" distL="0" distR="0" wp14:anchorId="3E88F562" wp14:editId="21E23530">
+            <wp:extent cx="5612130" cy="3156585"/>
+            <wp:effectExtent l="19050" t="19050" r="26670" b="24765"/>
+            <wp:docPr id="1432870474" name="Imagen 1" descr="Interfaz de usuario gráfica, Aplicación&#10;&#10;Descripción generada automáticamente"/>
+            <wp:cNvGraphicFramePr>
+              <a:graphicFrameLocks xmlns:a="http://schemas.openxmlformats.org/drawingml/2006/main" noChangeAspect="1"/>
+            </wp:cNvGraphicFramePr>
+            <a:graphic xmlns:a="http://schemas.openxmlformats.org/drawingml/2006/main">
+              <a:graphicData uri="http://schemas.openxmlformats.org/drawingml/2006/picture">
+                <pic:pic xmlns:pic="http://schemas.openxmlformats.org/drawingml/2006/picture">
+                  <pic:nvPicPr>
+                    <pic:cNvPr id="1432870474" name="Imagen 1" descr="Interfaz de usuario gráfica, Aplicación&#10;&#10;Descripción generada automáticamente"/>
+                    <pic:cNvPicPr/>
+                  </pic:nvPicPr>
+                  <pic:blipFill>
+                    <a:blip r:embed="rId18"/>
+                    <a:stretch>
+                      <a:fillRect/>
+                    </a:stretch>
+                  </pic:blipFill>
+                  <pic:spPr>
+                    <a:xfrm>
+                      <a:off x="0" y="0"/>
+                      <a:ext cx="5612130" cy="3156585"/>
+                    </a:xfrm>
+                    <a:prstGeom prst="rect">
+                      <a:avLst/>
+                    </a:prstGeom>
+                    <a:ln>
+                      <a:solidFill>
+                        <a:schemeClr val="tx1"/>
+                      </a:solidFill>
+                    </a:ln>
+                  </pic:spPr>
+                </pic:pic>
+              </a:graphicData>
+            </a:graphic>
+          </wp:inline>
+        </w:drawing>
+      </w:r>
+    </w:p>
+    <w:p>
+      <w:pPr>
+        <w:pStyle w:val="NormalWeb"/>
+        <w:shd w:val="clear" w:color="auto" w:fill="FFFFFF"/>
+        <w:spacing w:before="240" w:beforeAutospacing="0" w:after="240" w:afterAutospacing="0"/>
+        <w:rPr>
+          <w:color w:val="1F2328"/>
+          <w:sz w:val="22"/>
+          <w:szCs w:val="22"/>
+        </w:rPr>
+      </w:pPr>
+    </w:p>
+    <w:p>
+      <w:pPr>
+        <w:pStyle w:val="NormalWeb"/>
+        <w:shd w:val="clear" w:color="auto" w:fill="FFFFFF"/>
+        <w:spacing w:before="240" w:beforeAutospacing="0" w:after="240" w:afterAutospacing="0"/>
+        <w:rPr>
+          <w:color w:val="1F2328"/>
+          <w:sz w:val="22"/>
+          <w:szCs w:val="22"/>
+        </w:rPr>
+      </w:pPr>
+    </w:p>
+    <w:p>
+      <w:pPr>
+        <w:pStyle w:val="NormalWeb"/>
+        <w:numPr>
+          <w:ilvl w:val="0"/>
+          <w:numId w:val="10"/>
+        </w:numPr>
+        <w:shd w:val="clear" w:color="auto" w:fill="FFFFFF"/>
+        <w:spacing w:before="240" w:beforeAutospacing="0" w:after="240" w:afterAutospacing="0"/>
+        <w:rPr>
+          <w:color w:val="1F2328"/>
+          <w:sz w:val="22"/>
+          <w:szCs w:val="22"/>
+        </w:rPr>
+      </w:pPr>
+      <w:r>
+        <w:rPr>
+          <w:color w:val="1F2328"/>
+          <w:sz w:val="22"/>
+          <w:szCs w:val="22"/>
+        </w:rPr>
+        <w:lastRenderedPageBreak/>
+        <w:t>Resultados de ejecución:</w:t>
+      </w:r>
+    </w:p>
+    <w:p>
+      <w:pPr>
+        <w:pStyle w:val="NormalWeb"/>
+        <w:shd w:val="clear" w:color="auto" w:fill="FFFFFF"/>
+        <w:spacing w:before="240" w:beforeAutospacing="0" w:after="240" w:afterAutospacing="0"/>
+        <w:rPr>
+          <w:color w:val="1F2328"/>
+          <w:sz w:val="22"/>
+          <w:szCs w:val="22"/>
+        </w:rPr>
+      </w:pPr>
+      <w:r>
+        <w:rPr>
+          <w:noProof/>
+          <w14:ligatures w14:val="standardContextual"/>
+        </w:rPr>
+        <w:drawing>
+          <wp:inline distT="0" distB="0" distL="0" distR="0" wp14:anchorId="4D387158" wp14:editId="58E748B0">
+            <wp:extent cx="5612130" cy="3156585"/>
+            <wp:effectExtent l="19050" t="19050" r="26670" b="24765"/>
+            <wp:docPr id="959548623" name="Imagen 1" descr="Interfaz de usuario gráfica, Texto, Aplicación&#10;&#10;Descripción generada automáticamente"/>
+            <wp:cNvGraphicFramePr>
+              <a:graphicFrameLocks xmlns:a="http://schemas.openxmlformats.org/drawingml/2006/main" noChangeAspect="1"/>
+            </wp:cNvGraphicFramePr>
+            <a:graphic xmlns:a="http://schemas.openxmlformats.org/drawingml/2006/main">
+              <a:graphicData uri="http://schemas.openxmlformats.org/drawingml/2006/picture">
+                <pic:pic xmlns:pic="http://schemas.openxmlformats.org/drawingml/2006/picture">
+                  <pic:nvPicPr>
+                    <pic:cNvPr id="959548623" name="Imagen 1" descr="Interfaz de usuario gráfica, Texto, Aplicación&#10;&#10;Descripción generada automáticamente"/>
+                    <pic:cNvPicPr/>
+                  </pic:nvPicPr>
+                  <pic:blipFill>
+                    <a:blip r:embed="rId19"/>
+                    <a:stretch>
+                      <a:fillRect/>
+                    </a:stretch>
+                  </pic:blipFill>
+                  <pic:spPr>
+                    <a:xfrm>
+                      <a:off x="0" y="0"/>
+                      <a:ext cx="5612130" cy="3156585"/>
+                    </a:xfrm>
+                    <a:prstGeom prst="rect">
+                      <a:avLst/>
+                    </a:prstGeom>
+                    <a:ln>
+                      <a:solidFill>
+                        <a:schemeClr val="tx1"/>
+                      </a:solidFill>
+                    </a:ln>
+                  </pic:spPr>
+                </pic:pic>
+              </a:graphicData>
+            </a:graphic>
+          </wp:inline>
+        </w:drawing>
+      </w:r>
+    </w:p>
+    <w:p>
+      <w:pPr>
+        <w:pStyle w:val="NormalWeb"/>
+        <w:shd w:val="clear" w:color="auto" w:fill="FFFFFF"/>
+        <w:spacing w:before="240" w:beforeAutospacing="0" w:after="240" w:afterAutospacing="0"/>
+        <w:rPr>
+          <w:color w:val="1F2328"/>
+          <w:sz w:val="22"/>
+          <w:szCs w:val="22"/>
+        </w:rPr>
+      </w:pPr>
     </w:p>
     <w:p>
       <w:pPr>
@@ -1564,39 +2270,7 @@
           <w:sz w:val="22"/>
           <w:szCs w:val="22"/>
         </w:rPr>
-        <w:t xml:space="preserve">En este ejercicio se va a </w:t>
-      </w:r>
-      <w:r>
-        <w:rPr>
-          <w:color w:val="1F2328"/>
-          <w:sz w:val="22"/>
-          <w:szCs w:val="22"/>
-        </w:rPr>
-        <w:t>construir</w:t>
-      </w:r>
-      <w:r>
-        <w:rPr>
-          <w:color w:val="1F2328"/>
-          <w:sz w:val="22"/>
-          <w:szCs w:val="22"/>
-        </w:rPr>
-        <w:t xml:space="preserve"> un modelo de clases para la capa lógica de una aplicación que permita gestionar planos arquitectónicos de una prestigiosa </w:t>
-      </w:r>
-      <w:r>
-        <w:rPr>
-          <w:color w:val="1F2328"/>
-          <w:sz w:val="22"/>
-          <w:szCs w:val="22"/>
-        </w:rPr>
-        <w:t>compañía</w:t>
-      </w:r>
-      <w:r>
-        <w:rPr>
-          <w:color w:val="1F2328"/>
-          <w:sz w:val="22"/>
-          <w:szCs w:val="22"/>
-        </w:rPr>
-        <w:t xml:space="preserve"> de diseño.</w:t>
+        <w:t>En este ejercicio se va a construir un modelo de clases para la capa lógica de una aplicación que permita gestionar planos arquitectónicos de una prestigiosa compañía de diseño.</w:t>
       </w:r>
     </w:p>
     <w:p>
@@ -1618,13 +2292,12 @@
           <w:sz w:val="22"/>
           <w:szCs w:val="22"/>
         </w:rPr>
-        <w:lastRenderedPageBreak/>
         <w:drawing>
-          <wp:inline distT="0" distB="0" distL="0" distR="0" wp14:anchorId="5D9F4741" wp14:editId="061360CE">
-            <wp:extent cx="4965553" cy="3561512"/>
-            <wp:effectExtent l="19050" t="19050" r="26035" b="20320"/>
+          <wp:inline distT="0" distB="0" distL="0" distR="0" wp14:anchorId="5D9F4741" wp14:editId="7824489E">
+            <wp:extent cx="3760024" cy="2696854"/>
+            <wp:effectExtent l="19050" t="19050" r="12065" b="27305"/>
             <wp:docPr id="1821408386" name="Imagen 1">
-              <a:hlinkClick xmlns:a="http://schemas.openxmlformats.org/drawingml/2006/main" r:id="rId14" tgtFrame="&quot;_blank&quot;"/>
+              <a:hlinkClick xmlns:a="http://schemas.openxmlformats.org/drawingml/2006/main" r:id="rId20" tgtFrame="&quot;_blank&quot;"/>
             </wp:docPr>
             <wp:cNvGraphicFramePr>
               <a:graphicFrameLocks xmlns:a="http://schemas.openxmlformats.org/drawingml/2006/main" noChangeAspect="1"/>
@@ -1634,14 +2307,14 @@
                 <pic:pic xmlns:pic="http://schemas.openxmlformats.org/drawingml/2006/picture">
                   <pic:nvPicPr>
                     <pic:cNvPr id="0" name="Picture 1">
-                      <a:hlinkClick r:id="rId14" tgtFrame="&quot;_blank&quot;"/>
+                      <a:hlinkClick r:id="rId20" tgtFrame="&quot;_blank&quot;"/>
                     </pic:cNvPr>
                     <pic:cNvPicPr>
                       <a:picLocks noChangeAspect="1" noChangeArrowheads="1"/>
                     </pic:cNvPicPr>
                   </pic:nvPicPr>
                   <pic:blipFill>
-                    <a:blip r:embed="rId15">
+                    <a:blip r:embed="rId21">
                       <a:extLst>
                         <a:ext uri="{28A0092B-C50C-407E-A947-70E740481C1C}">
                           <a14:useLocalDpi xmlns:a14="http://schemas.microsoft.com/office/drawing/2010/main" val="0"/>
@@ -1656,7 +2329,7 @@
                   <pic:spPr bwMode="auto">
                     <a:xfrm>
                       <a:off x="0" y="0"/>
-                      <a:ext cx="4969269" cy="3564177"/>
+                      <a:ext cx="3788597" cy="2717348"/>
                     </a:xfrm>
                     <a:prstGeom prst="rect">
                       <a:avLst/>
@@ -1696,6 +2369,7 @@
           <w:sz w:val="22"/>
           <w:szCs w:val="22"/>
         </w:rPr>
+        <w:lastRenderedPageBreak/>
         <w:t>Configure la aplicación para que funcione bajo un esquema de inyección de dependencias, tal como se muestra en el diagrama anterior.</w:t>
       </w:r>
     </w:p>
@@ -1804,23 +2478,7 @@
           <w:sz w:val="22"/>
           <w:szCs w:val="22"/>
         </w:rPr>
-        <w:t xml:space="preserve">Complete </w:t>
-      </w:r>
-      <w:r>
-        <w:rPr>
-          <w:color w:val="1F2328"/>
-          <w:sz w:val="22"/>
-          <w:szCs w:val="22"/>
-        </w:rPr>
-        <w:t>las operaciones</w:t>
-      </w:r>
-      <w:r>
-        <w:rPr>
-          <w:color w:val="1F2328"/>
-          <w:sz w:val="22"/>
-          <w:szCs w:val="22"/>
-        </w:rPr>
-        <w:t xml:space="preserve"> getBluePrint() y getBlueprintsByAuthor(). Implemente todo lo requerido de las capas inferiores (por ahora, el esquema de persistencia disponible 'InMemoryBlueprintPersistence') agregando las pruebas correspondientes en 'InMemoryPersistenceTest'.</w:t>
+        <w:t>Complete las operaciones getBluePrint() y getBlueprintsByAuthor(). Implemente todo lo requerido de las capas inferiores (por ahora, el esquema de persistencia disponible 'InMemoryBlueprintPersistence') agregando las pruebas correspondientes en 'InMemoryPersistenceTest'.</w:t>
       </w:r>
     </w:p>
     <w:p>
@@ -1889,7 +2547,6 @@
           <w:rFonts w:ascii="Times New Roman" w:hAnsi="Times New Roman" w:cs="Times New Roman"/>
           <w:color w:val="1F2328"/>
         </w:rPr>
-        <w:lastRenderedPageBreak/>
         <w:t>(A) Filtrado de redundancias: suprime del plano los puntos consecutivos que sean repetidos.</w:t>
       </w:r>
     </w:p>
@@ -1935,15 +2592,7 @@
           <w:sz w:val="22"/>
           <w:szCs w:val="22"/>
         </w:rPr>
-        <w:t>Agregue</w:t>
-      </w:r>
-      <w:r>
-        <w:rPr>
-          <w:color w:val="1F2328"/>
-          <w:sz w:val="22"/>
-          <w:szCs w:val="22"/>
-        </w:rPr>
-        <w:t xml:space="preserve"> las pruebas correspondientes a cada uno de estos filtros, y pruebe su funcionamiento en el programa de prueba, comprobando que sólo cambiando la posición de las anotaciones -sin cambiar nada más-, el programa retorne los planos filtrados de la manera (A) o de la manera (B).</w:t>
+        <w:t>Agregue las pruebas correspondientes a cada uno de estos filtros, y pruebe su funcionamiento en el programa de prueba, comprobando que sólo cambiando la posición de las anotaciones -sin cambiar nada más-, el programa retorne los planos filtrados de la manera (A) o de la manera (B).</w:t>
       </w:r>
     </w:p>
     <w:p>
@@ -2023,9 +2672,9 @@
       <w:lvlJc w:val="left"/>
       <w:pPr>
         <w:tabs>
-          <w:tab w:val="num" w:pos="360"/>
+          <w:tab w:val="num" w:pos="-217"/>
         </w:tabs>
-        <w:ind w:left="360" w:hanging="360"/>
+        <w:ind w:left="-217" w:hanging="360"/>
       </w:pPr>
     </w:lvl>
     <w:lvl w:ilvl="1">
@@ -2035,9 +2684,9 @@
       <w:lvlJc w:val="left"/>
       <w:pPr>
         <w:tabs>
-          <w:tab w:val="num" w:pos="785"/>
+          <w:tab w:val="num" w:pos="208"/>
         </w:tabs>
-        <w:ind w:left="785" w:hanging="360"/>
+        <w:ind w:left="208" w:hanging="360"/>
       </w:pPr>
       <w:rPr>
         <w:rFonts w:ascii="Courier New" w:hAnsi="Courier New" w:hint="default"/>
@@ -2051,9 +2700,9 @@
       <w:lvlJc w:val="left"/>
       <w:pPr>
         <w:tabs>
-          <w:tab w:val="num" w:pos="1800"/>
+          <w:tab w:val="num" w:pos="1223"/>
         </w:tabs>
-        <w:ind w:left="1800" w:hanging="360"/>
+        <w:ind w:left="1223" w:hanging="360"/>
       </w:pPr>
     </w:lvl>
     <w:lvl w:ilvl="3" w:tentative="1">
@@ -2063,9 +2712,9 @@
       <w:lvlJc w:val="left"/>
       <w:pPr>
         <w:tabs>
-          <w:tab w:val="num" w:pos="2520"/>
+          <w:tab w:val="num" w:pos="1943"/>
         </w:tabs>
-        <w:ind w:left="2520" w:hanging="360"/>
+        <w:ind w:left="1943" w:hanging="360"/>
       </w:pPr>
     </w:lvl>
     <w:lvl w:ilvl="4" w:tentative="1">
@@ -2075,9 +2724,9 @@
       <w:lvlJc w:val="left"/>
       <w:pPr>
         <w:tabs>
-          <w:tab w:val="num" w:pos="3240"/>
+          <w:tab w:val="num" w:pos="2663"/>
         </w:tabs>
-        <w:ind w:left="3240" w:hanging="360"/>
+        <w:ind w:left="2663" w:hanging="360"/>
       </w:pPr>
     </w:lvl>
     <w:lvl w:ilvl="5" w:tentative="1">
@@ -2087,9 +2736,9 @@
       <w:lvlJc w:val="left"/>
       <w:pPr>
         <w:tabs>
-          <w:tab w:val="num" w:pos="3960"/>
+          <w:tab w:val="num" w:pos="3383"/>
         </w:tabs>
-        <w:ind w:left="3960" w:hanging="360"/>
+        <w:ind w:left="3383" w:hanging="360"/>
       </w:pPr>
     </w:lvl>
     <w:lvl w:ilvl="6" w:tentative="1">
@@ -2099,9 +2748,9 @@
       <w:lvlJc w:val="left"/>
       <w:pPr>
         <w:tabs>
-          <w:tab w:val="num" w:pos="4680"/>
+          <w:tab w:val="num" w:pos="4103"/>
         </w:tabs>
-        <w:ind w:left="4680" w:hanging="360"/>
+        <w:ind w:left="4103" w:hanging="360"/>
       </w:pPr>
     </w:lvl>
     <w:lvl w:ilvl="7" w:tentative="1">
@@ -2111,9 +2760,9 @@
       <w:lvlJc w:val="left"/>
       <w:pPr>
         <w:tabs>
-          <w:tab w:val="num" w:pos="5400"/>
+          <w:tab w:val="num" w:pos="4823"/>
         </w:tabs>
-        <w:ind w:left="5400" w:hanging="360"/>
+        <w:ind w:left="4823" w:hanging="360"/>
       </w:pPr>
     </w:lvl>
     <w:lvl w:ilvl="8" w:tentative="1">
@@ -2123,9 +2772,9 @@
       <w:lvlJc w:val="left"/>
       <w:pPr>
         <w:tabs>
-          <w:tab w:val="num" w:pos="6120"/>
+          <w:tab w:val="num" w:pos="5543"/>
         </w:tabs>
-        <w:ind w:left="6120" w:hanging="360"/>
+        <w:ind w:left="5543" w:hanging="360"/>
       </w:pPr>
     </w:lvl>
   </w:abstractNum>
@@ -2473,6 +3122,119 @@
     </w:lvl>
   </w:abstractNum>
   <w:abstractNum w:abstractNumId="4" w15:restartNumberingAfterBreak="0">
+    <w:nsid w:val="221544F1"/>
+    <w:multiLevelType w:val="hybridMultilevel"/>
+    <w:tmpl w:val="20D277FC"/>
+    <w:lvl w:ilvl="0" w:tplc="240A000B">
+      <w:start w:val="1"/>
+      <w:numFmt w:val="bullet"/>
+      <w:lvlText w:val=""/>
+      <w:lvlJc w:val="left"/>
+      <w:pPr>
+        <w:ind w:left="360" w:hanging="360"/>
+      </w:pPr>
+      <w:rPr>
+        <w:rFonts w:ascii="Wingdings" w:hAnsi="Wingdings" w:hint="default"/>
+      </w:rPr>
+    </w:lvl>
+    <w:lvl w:ilvl="1" w:tplc="240A0003" w:tentative="1">
+      <w:start w:val="1"/>
+      <w:numFmt w:val="bullet"/>
+      <w:lvlText w:val="o"/>
+      <w:lvlJc w:val="left"/>
+      <w:pPr>
+        <w:ind w:left="1364" w:hanging="360"/>
+      </w:pPr>
+      <w:rPr>
+        <w:rFonts w:ascii="Courier New" w:hAnsi="Courier New" w:cs="Courier New" w:hint="default"/>
+      </w:rPr>
+    </w:lvl>
+    <w:lvl w:ilvl="2" w:tplc="240A0005" w:tentative="1">
+      <w:start w:val="1"/>
+      <w:numFmt w:val="bullet"/>
+      <w:lvlText w:val=""/>
+      <w:lvlJc w:val="left"/>
+      <w:pPr>
+        <w:ind w:left="2084" w:hanging="360"/>
+      </w:pPr>
+      <w:rPr>
+        <w:rFonts w:ascii="Wingdings" w:hAnsi="Wingdings" w:hint="default"/>
+      </w:rPr>
+    </w:lvl>
+    <w:lvl w:ilvl="3" w:tplc="240A0001" w:tentative="1">
+      <w:start w:val="1"/>
+      <w:numFmt w:val="bullet"/>
+      <w:lvlText w:val=""/>
+      <w:lvlJc w:val="left"/>
+      <w:pPr>
+        <w:ind w:left="2804" w:hanging="360"/>
+      </w:pPr>
+      <w:rPr>
+        <w:rFonts w:ascii="Symbol" w:hAnsi="Symbol" w:hint="default"/>
+      </w:rPr>
+    </w:lvl>
+    <w:lvl w:ilvl="4" w:tplc="240A0003" w:tentative="1">
+      <w:start w:val="1"/>
+      <w:numFmt w:val="bullet"/>
+      <w:lvlText w:val="o"/>
+      <w:lvlJc w:val="left"/>
+      <w:pPr>
+        <w:ind w:left="3524" w:hanging="360"/>
+      </w:pPr>
+      <w:rPr>
+        <w:rFonts w:ascii="Courier New" w:hAnsi="Courier New" w:cs="Courier New" w:hint="default"/>
+      </w:rPr>
+    </w:lvl>
+    <w:lvl w:ilvl="5" w:tplc="240A0005" w:tentative="1">
+      <w:start w:val="1"/>
+      <w:numFmt w:val="bullet"/>
+      <w:lvlText w:val=""/>
+      <w:lvlJc w:val="left"/>
+      <w:pPr>
+        <w:ind w:left="4244" w:hanging="360"/>
+      </w:pPr>
+      <w:rPr>
+        <w:rFonts w:ascii="Wingdings" w:hAnsi="Wingdings" w:hint="default"/>
+      </w:rPr>
+    </w:lvl>
+    <w:lvl w:ilvl="6" w:tplc="240A0001" w:tentative="1">
+      <w:start w:val="1"/>
+      <w:numFmt w:val="bullet"/>
+      <w:lvlText w:val=""/>
+      <w:lvlJc w:val="left"/>
+      <w:pPr>
+        <w:ind w:left="4964" w:hanging="360"/>
+      </w:pPr>
+      <w:rPr>
+        <w:rFonts w:ascii="Symbol" w:hAnsi="Symbol" w:hint="default"/>
+      </w:rPr>
+    </w:lvl>
+    <w:lvl w:ilvl="7" w:tplc="240A0003" w:tentative="1">
+      <w:start w:val="1"/>
+      <w:numFmt w:val="bullet"/>
+      <w:lvlText w:val="o"/>
+      <w:lvlJc w:val="left"/>
+      <w:pPr>
+        <w:ind w:left="5684" w:hanging="360"/>
+      </w:pPr>
+      <w:rPr>
+        <w:rFonts w:ascii="Courier New" w:hAnsi="Courier New" w:cs="Courier New" w:hint="default"/>
+      </w:rPr>
+    </w:lvl>
+    <w:lvl w:ilvl="8" w:tplc="240A0005" w:tentative="1">
+      <w:start w:val="1"/>
+      <w:numFmt w:val="bullet"/>
+      <w:lvlText w:val=""/>
+      <w:lvlJc w:val="left"/>
+      <w:pPr>
+        <w:ind w:left="6404" w:hanging="360"/>
+      </w:pPr>
+      <w:rPr>
+        <w:rFonts w:ascii="Wingdings" w:hAnsi="Wingdings" w:hint="default"/>
+      </w:rPr>
+    </w:lvl>
+  </w:abstractNum>
+  <w:abstractNum w:abstractNumId="5" w15:restartNumberingAfterBreak="0">
     <w:nsid w:val="27CD1067"/>
     <w:multiLevelType w:val="hybridMultilevel"/>
     <w:tmpl w:val="D052824A"/>
@@ -2585,7 +3347,7 @@
       </w:rPr>
     </w:lvl>
   </w:abstractNum>
-  <w:abstractNum w:abstractNumId="5" w15:restartNumberingAfterBreak="0">
+  <w:abstractNum w:abstractNumId="6" w15:restartNumberingAfterBreak="0">
     <w:nsid w:val="42381579"/>
     <w:multiLevelType w:val="multilevel"/>
     <w:tmpl w:val="D96826EE"/>
@@ -2698,7 +3460,7 @@
       </w:pPr>
     </w:lvl>
   </w:abstractNum>
-  <w:abstractNum w:abstractNumId="6" w15:restartNumberingAfterBreak="0">
+  <w:abstractNum w:abstractNumId="7" w15:restartNumberingAfterBreak="0">
     <w:nsid w:val="56066FCE"/>
     <w:multiLevelType w:val="hybridMultilevel"/>
     <w:tmpl w:val="0B0AFA36"/>
@@ -2790,7 +3552,120 @@
       </w:pPr>
     </w:lvl>
   </w:abstractNum>
-  <w:abstractNum w:abstractNumId="7" w15:restartNumberingAfterBreak="0">
+  <w:abstractNum w:abstractNumId="8" w15:restartNumberingAfterBreak="0">
+    <w:nsid w:val="60600059"/>
+    <w:multiLevelType w:val="hybridMultilevel"/>
+    <w:tmpl w:val="0A188E26"/>
+    <w:lvl w:ilvl="0" w:tplc="240A000B">
+      <w:start w:val="1"/>
+      <w:numFmt w:val="bullet"/>
+      <w:lvlText w:val=""/>
+      <w:lvlJc w:val="left"/>
+      <w:pPr>
+        <w:ind w:left="360" w:hanging="360"/>
+      </w:pPr>
+      <w:rPr>
+        <w:rFonts w:ascii="Wingdings" w:hAnsi="Wingdings" w:hint="default"/>
+      </w:rPr>
+    </w:lvl>
+    <w:lvl w:ilvl="1" w:tplc="240A0003" w:tentative="1">
+      <w:start w:val="1"/>
+      <w:numFmt w:val="bullet"/>
+      <w:lvlText w:val="o"/>
+      <w:lvlJc w:val="left"/>
+      <w:pPr>
+        <w:ind w:left="1080" w:hanging="360"/>
+      </w:pPr>
+      <w:rPr>
+        <w:rFonts w:ascii="Courier New" w:hAnsi="Courier New" w:cs="Courier New" w:hint="default"/>
+      </w:rPr>
+    </w:lvl>
+    <w:lvl w:ilvl="2" w:tplc="240A0005" w:tentative="1">
+      <w:start w:val="1"/>
+      <w:numFmt w:val="bullet"/>
+      <w:lvlText w:val=""/>
+      <w:lvlJc w:val="left"/>
+      <w:pPr>
+        <w:ind w:left="1800" w:hanging="360"/>
+      </w:pPr>
+      <w:rPr>
+        <w:rFonts w:ascii="Wingdings" w:hAnsi="Wingdings" w:hint="default"/>
+      </w:rPr>
+    </w:lvl>
+    <w:lvl w:ilvl="3" w:tplc="240A0001" w:tentative="1">
+      <w:start w:val="1"/>
+      <w:numFmt w:val="bullet"/>
+      <w:lvlText w:val=""/>
+      <w:lvlJc w:val="left"/>
+      <w:pPr>
+        <w:ind w:left="2520" w:hanging="360"/>
+      </w:pPr>
+      <w:rPr>
+        <w:rFonts w:ascii="Symbol" w:hAnsi="Symbol" w:hint="default"/>
+      </w:rPr>
+    </w:lvl>
+    <w:lvl w:ilvl="4" w:tplc="240A0003" w:tentative="1">
+      <w:start w:val="1"/>
+      <w:numFmt w:val="bullet"/>
+      <w:lvlText w:val="o"/>
+      <w:lvlJc w:val="left"/>
+      <w:pPr>
+        <w:ind w:left="3240" w:hanging="360"/>
+      </w:pPr>
+      <w:rPr>
+        <w:rFonts w:ascii="Courier New" w:hAnsi="Courier New" w:cs="Courier New" w:hint="default"/>
+      </w:rPr>
+    </w:lvl>
+    <w:lvl w:ilvl="5" w:tplc="240A0005" w:tentative="1">
+      <w:start w:val="1"/>
+      <w:numFmt w:val="bullet"/>
+      <w:lvlText w:val=""/>
+      <w:lvlJc w:val="left"/>
+      <w:pPr>
+        <w:ind w:left="3960" w:hanging="360"/>
+      </w:pPr>
+      <w:rPr>
+        <w:rFonts w:ascii="Wingdings" w:hAnsi="Wingdings" w:hint="default"/>
+      </w:rPr>
+    </w:lvl>
+    <w:lvl w:ilvl="6" w:tplc="240A0001" w:tentative="1">
+      <w:start w:val="1"/>
+      <w:numFmt w:val="bullet"/>
+      <w:lvlText w:val=""/>
+      <w:lvlJc w:val="left"/>
+      <w:pPr>
+        <w:ind w:left="4680" w:hanging="360"/>
+      </w:pPr>
+      <w:rPr>
+        <w:rFonts w:ascii="Symbol" w:hAnsi="Symbol" w:hint="default"/>
+      </w:rPr>
+    </w:lvl>
+    <w:lvl w:ilvl="7" w:tplc="240A0003" w:tentative="1">
+      <w:start w:val="1"/>
+      <w:numFmt w:val="bullet"/>
+      <w:lvlText w:val="o"/>
+      <w:lvlJc w:val="left"/>
+      <w:pPr>
+        <w:ind w:left="5400" w:hanging="360"/>
+      </w:pPr>
+      <w:rPr>
+        <w:rFonts w:ascii="Courier New" w:hAnsi="Courier New" w:cs="Courier New" w:hint="default"/>
+      </w:rPr>
+    </w:lvl>
+    <w:lvl w:ilvl="8" w:tplc="240A0005" w:tentative="1">
+      <w:start w:val="1"/>
+      <w:numFmt w:val="bullet"/>
+      <w:lvlText w:val=""/>
+      <w:lvlJc w:val="left"/>
+      <w:pPr>
+        <w:ind w:left="6120" w:hanging="360"/>
+      </w:pPr>
+      <w:rPr>
+        <w:rFonts w:ascii="Wingdings" w:hAnsi="Wingdings" w:hint="default"/>
+      </w:rPr>
+    </w:lvl>
+  </w:abstractNum>
+  <w:abstractNum w:abstractNumId="9" w15:restartNumberingAfterBreak="0">
     <w:nsid w:val="78A93CAC"/>
     <w:multiLevelType w:val="multilevel"/>
     <w:tmpl w:val="70C0E760"/>
@@ -2903,8 +3778,234 @@
       </w:pPr>
     </w:lvl>
   </w:abstractNum>
+  <w:abstractNum w:abstractNumId="10" w15:restartNumberingAfterBreak="0">
+    <w:nsid w:val="7BCD3723"/>
+    <w:multiLevelType w:val="hybridMultilevel"/>
+    <w:tmpl w:val="20D277FC"/>
+    <w:lvl w:ilvl="0" w:tplc="FFFFFFFF">
+      <w:start w:val="1"/>
+      <w:numFmt w:val="bullet"/>
+      <w:lvlText w:val=""/>
+      <w:lvlJc w:val="left"/>
+      <w:pPr>
+        <w:ind w:left="360" w:hanging="360"/>
+      </w:pPr>
+      <w:rPr>
+        <w:rFonts w:ascii="Wingdings" w:hAnsi="Wingdings" w:hint="default"/>
+      </w:rPr>
+    </w:lvl>
+    <w:lvl w:ilvl="1" w:tplc="FFFFFFFF" w:tentative="1">
+      <w:start w:val="1"/>
+      <w:numFmt w:val="bullet"/>
+      <w:lvlText w:val="o"/>
+      <w:lvlJc w:val="left"/>
+      <w:pPr>
+        <w:ind w:left="1364" w:hanging="360"/>
+      </w:pPr>
+      <w:rPr>
+        <w:rFonts w:ascii="Courier New" w:hAnsi="Courier New" w:cs="Courier New" w:hint="default"/>
+      </w:rPr>
+    </w:lvl>
+    <w:lvl w:ilvl="2" w:tplc="FFFFFFFF" w:tentative="1">
+      <w:start w:val="1"/>
+      <w:numFmt w:val="bullet"/>
+      <w:lvlText w:val=""/>
+      <w:lvlJc w:val="left"/>
+      <w:pPr>
+        <w:ind w:left="2084" w:hanging="360"/>
+      </w:pPr>
+      <w:rPr>
+        <w:rFonts w:ascii="Wingdings" w:hAnsi="Wingdings" w:hint="default"/>
+      </w:rPr>
+    </w:lvl>
+    <w:lvl w:ilvl="3" w:tplc="FFFFFFFF" w:tentative="1">
+      <w:start w:val="1"/>
+      <w:numFmt w:val="bullet"/>
+      <w:lvlText w:val=""/>
+      <w:lvlJc w:val="left"/>
+      <w:pPr>
+        <w:ind w:left="2804" w:hanging="360"/>
+      </w:pPr>
+      <w:rPr>
+        <w:rFonts w:ascii="Symbol" w:hAnsi="Symbol" w:hint="default"/>
+      </w:rPr>
+    </w:lvl>
+    <w:lvl w:ilvl="4" w:tplc="FFFFFFFF" w:tentative="1">
+      <w:start w:val="1"/>
+      <w:numFmt w:val="bullet"/>
+      <w:lvlText w:val="o"/>
+      <w:lvlJc w:val="left"/>
+      <w:pPr>
+        <w:ind w:left="3524" w:hanging="360"/>
+      </w:pPr>
+      <w:rPr>
+        <w:rFonts w:ascii="Courier New" w:hAnsi="Courier New" w:cs="Courier New" w:hint="default"/>
+      </w:rPr>
+    </w:lvl>
+    <w:lvl w:ilvl="5" w:tplc="FFFFFFFF" w:tentative="1">
+      <w:start w:val="1"/>
+      <w:numFmt w:val="bullet"/>
+      <w:lvlText w:val=""/>
+      <w:lvlJc w:val="left"/>
+      <w:pPr>
+        <w:ind w:left="4244" w:hanging="360"/>
+      </w:pPr>
+      <w:rPr>
+        <w:rFonts w:ascii="Wingdings" w:hAnsi="Wingdings" w:hint="default"/>
+      </w:rPr>
+    </w:lvl>
+    <w:lvl w:ilvl="6" w:tplc="FFFFFFFF" w:tentative="1">
+      <w:start w:val="1"/>
+      <w:numFmt w:val="bullet"/>
+      <w:lvlText w:val=""/>
+      <w:lvlJc w:val="left"/>
+      <w:pPr>
+        <w:ind w:left="4964" w:hanging="360"/>
+      </w:pPr>
+      <w:rPr>
+        <w:rFonts w:ascii="Symbol" w:hAnsi="Symbol" w:hint="default"/>
+      </w:rPr>
+    </w:lvl>
+    <w:lvl w:ilvl="7" w:tplc="FFFFFFFF" w:tentative="1">
+      <w:start w:val="1"/>
+      <w:numFmt w:val="bullet"/>
+      <w:lvlText w:val="o"/>
+      <w:lvlJc w:val="left"/>
+      <w:pPr>
+        <w:ind w:left="5684" w:hanging="360"/>
+      </w:pPr>
+      <w:rPr>
+        <w:rFonts w:ascii="Courier New" w:hAnsi="Courier New" w:cs="Courier New" w:hint="default"/>
+      </w:rPr>
+    </w:lvl>
+    <w:lvl w:ilvl="8" w:tplc="FFFFFFFF" w:tentative="1">
+      <w:start w:val="1"/>
+      <w:numFmt w:val="bullet"/>
+      <w:lvlText w:val=""/>
+      <w:lvlJc w:val="left"/>
+      <w:pPr>
+        <w:ind w:left="6404" w:hanging="360"/>
+      </w:pPr>
+      <w:rPr>
+        <w:rFonts w:ascii="Wingdings" w:hAnsi="Wingdings" w:hint="default"/>
+      </w:rPr>
+    </w:lvl>
+  </w:abstractNum>
+  <w:abstractNum w:abstractNumId="11" w15:restartNumberingAfterBreak="0">
+    <w:nsid w:val="7CCD24E6"/>
+    <w:multiLevelType w:val="hybridMultilevel"/>
+    <w:tmpl w:val="9F7E547E"/>
+    <w:lvl w:ilvl="0" w:tplc="240A000B">
+      <w:start w:val="1"/>
+      <w:numFmt w:val="bullet"/>
+      <w:lvlText w:val=""/>
+      <w:lvlJc w:val="left"/>
+      <w:pPr>
+        <w:ind w:left="360" w:hanging="360"/>
+      </w:pPr>
+      <w:rPr>
+        <w:rFonts w:ascii="Wingdings" w:hAnsi="Wingdings" w:hint="default"/>
+      </w:rPr>
+    </w:lvl>
+    <w:lvl w:ilvl="1" w:tplc="240A0003" w:tentative="1">
+      <w:start w:val="1"/>
+      <w:numFmt w:val="bullet"/>
+      <w:lvlText w:val="o"/>
+      <w:lvlJc w:val="left"/>
+      <w:pPr>
+        <w:ind w:left="1080" w:hanging="360"/>
+      </w:pPr>
+      <w:rPr>
+        <w:rFonts w:ascii="Courier New" w:hAnsi="Courier New" w:cs="Courier New" w:hint="default"/>
+      </w:rPr>
+    </w:lvl>
+    <w:lvl w:ilvl="2" w:tplc="240A0005" w:tentative="1">
+      <w:start w:val="1"/>
+      <w:numFmt w:val="bullet"/>
+      <w:lvlText w:val=""/>
+      <w:lvlJc w:val="left"/>
+      <w:pPr>
+        <w:ind w:left="1800" w:hanging="360"/>
+      </w:pPr>
+      <w:rPr>
+        <w:rFonts w:ascii="Wingdings" w:hAnsi="Wingdings" w:hint="default"/>
+      </w:rPr>
+    </w:lvl>
+    <w:lvl w:ilvl="3" w:tplc="240A0001" w:tentative="1">
+      <w:start w:val="1"/>
+      <w:numFmt w:val="bullet"/>
+      <w:lvlText w:val=""/>
+      <w:lvlJc w:val="left"/>
+      <w:pPr>
+        <w:ind w:left="2520" w:hanging="360"/>
+      </w:pPr>
+      <w:rPr>
+        <w:rFonts w:ascii="Symbol" w:hAnsi="Symbol" w:hint="default"/>
+      </w:rPr>
+    </w:lvl>
+    <w:lvl w:ilvl="4" w:tplc="240A0003" w:tentative="1">
+      <w:start w:val="1"/>
+      <w:numFmt w:val="bullet"/>
+      <w:lvlText w:val="o"/>
+      <w:lvlJc w:val="left"/>
+      <w:pPr>
+        <w:ind w:left="3240" w:hanging="360"/>
+      </w:pPr>
+      <w:rPr>
+        <w:rFonts w:ascii="Courier New" w:hAnsi="Courier New" w:cs="Courier New" w:hint="default"/>
+      </w:rPr>
+    </w:lvl>
+    <w:lvl w:ilvl="5" w:tplc="240A0005" w:tentative="1">
+      <w:start w:val="1"/>
+      <w:numFmt w:val="bullet"/>
+      <w:lvlText w:val=""/>
+      <w:lvlJc w:val="left"/>
+      <w:pPr>
+        <w:ind w:left="3960" w:hanging="360"/>
+      </w:pPr>
+      <w:rPr>
+        <w:rFonts w:ascii="Wingdings" w:hAnsi="Wingdings" w:hint="default"/>
+      </w:rPr>
+    </w:lvl>
+    <w:lvl w:ilvl="6" w:tplc="240A0001" w:tentative="1">
+      <w:start w:val="1"/>
+      <w:numFmt w:val="bullet"/>
+      <w:lvlText w:val=""/>
+      <w:lvlJc w:val="left"/>
+      <w:pPr>
+        <w:ind w:left="4680" w:hanging="360"/>
+      </w:pPr>
+      <w:rPr>
+        <w:rFonts w:ascii="Symbol" w:hAnsi="Symbol" w:hint="default"/>
+      </w:rPr>
+    </w:lvl>
+    <w:lvl w:ilvl="7" w:tplc="240A0003" w:tentative="1">
+      <w:start w:val="1"/>
+      <w:numFmt w:val="bullet"/>
+      <w:lvlText w:val="o"/>
+      <w:lvlJc w:val="left"/>
+      <w:pPr>
+        <w:ind w:left="5400" w:hanging="360"/>
+      </w:pPr>
+      <w:rPr>
+        <w:rFonts w:ascii="Courier New" w:hAnsi="Courier New" w:cs="Courier New" w:hint="default"/>
+      </w:rPr>
+    </w:lvl>
+    <w:lvl w:ilvl="8" w:tplc="240A0005" w:tentative="1">
+      <w:start w:val="1"/>
+      <w:numFmt w:val="bullet"/>
+      <w:lvlText w:val=""/>
+      <w:lvlJc w:val="left"/>
+      <w:pPr>
+        <w:ind w:left="6120" w:hanging="360"/>
+      </w:pPr>
+      <w:rPr>
+        <w:rFonts w:ascii="Wingdings" w:hAnsi="Wingdings" w:hint="default"/>
+      </w:rPr>
+    </w:lvl>
+  </w:abstractNum>
   <w:num w:numId="1" w16cid:durableId="327830332">
-    <w:abstractNumId w:val="6"/>
+    <w:abstractNumId w:val="7"/>
     <w:lvlOverride w:ilvl="0">
       <w:startOverride w:val="1"/>
     </w:lvlOverride>
@@ -2934,10 +4035,10 @@
     </w:lvlOverride>
   </w:num>
   <w:num w:numId="2" w16cid:durableId="319576159">
-    <w:abstractNumId w:val="5"/>
+    <w:abstractNumId w:val="6"/>
   </w:num>
   <w:num w:numId="3" w16cid:durableId="63841981">
-    <w:abstractNumId w:val="4"/>
+    <w:abstractNumId w:val="5"/>
   </w:num>
   <w:num w:numId="4" w16cid:durableId="750009344">
     <w:abstractNumId w:val="0"/>
@@ -2952,7 +4053,34 @@
     <w:abstractNumId w:val="1"/>
   </w:num>
   <w:num w:numId="8" w16cid:durableId="1410732257">
+    <w:abstractNumId w:val="9"/>
+  </w:num>
+  <w:num w:numId="9" w16cid:durableId="1592007814">
     <w:abstractNumId w:val="7"/>
+  </w:num>
+  <w:num w:numId="10" w16cid:durableId="1240360019">
+    <w:abstractNumId w:val="4"/>
+  </w:num>
+  <w:num w:numId="11" w16cid:durableId="1865172855">
+    <w:abstractNumId w:val="8"/>
+  </w:num>
+  <w:num w:numId="12" w16cid:durableId="2048943075">
+    <w:abstractNumId w:val="10"/>
+  </w:num>
+  <w:num w:numId="13" w16cid:durableId="2048338250">
+    <w:abstractNumId w:val="10"/>
+    <w:lvlOverride w:ilvl="0"/>
+    <w:lvlOverride w:ilvl="1"/>
+    <w:lvlOverride w:ilvl="2"/>
+    <w:lvlOverride w:ilvl="3"/>
+    <w:lvlOverride w:ilvl="4"/>
+    <w:lvlOverride w:ilvl="5"/>
+    <w:lvlOverride w:ilvl="6"/>
+    <w:lvlOverride w:ilvl="7"/>
+    <w:lvlOverride w:ilvl="8"/>
+  </w:num>
+  <w:num w:numId="14" w16cid:durableId="1240167668">
+    <w:abstractNumId w:val="11"/>
   </w:num>
 </w:numbering>
 </file>

</xml_diff>